<commit_message>
added ch. 2 screenshot
</commit_message>
<xml_diff>
--- a/01-course-notes/02-inference-for-a-single-categorical-variable.docx
+++ b/01-course-notes/02-inference-for-a-single-categorical-variable.docx
@@ -4217,7 +4217,7 @@
     </w:p>
     <w:bookmarkEnd w:id="53"/>
     <w:bookmarkEnd w:id="54"/>
-    <w:bookmarkStart w:id="56" w:name="X5711aed9f154c39a5c8786ac201b97ef8b71547"/>
+    <w:bookmarkStart w:id="55" w:name="X5711aed9f154c39a5c8786ac201b97ef8b71547"/>
     <w:p>
       <w:pPr>
         <w:pStyle w:val="Heading2"/>
@@ -4366,10 +4366,11 @@
         <w:t xml:space="preserve">Conclusion:</w:t>
       </w:r>
     </w:p>
-    <w:bookmarkStart w:id="55" w:name="X0ac6ae24c1c6ff3d661eb1fb0c8ae71fb80bdde"/>
-    <w:p>
-      <w:pPr>
-        <w:pStyle w:val="Heading3"/>
+    <w:bookmarkEnd w:id="55"/>
+    <w:bookmarkStart w:id="56" w:name="X0ac6ae24c1c6ff3d661eb1fb0c8ae71fb80bdde"/>
+    <w:p>
+      <w:pPr>
+        <w:pStyle w:val="Heading2"/>
       </w:pPr>
       <w:r>
         <w:t xml:space="preserve">Example 2.2: Effectiveness of an Experimental Drug</w:t>
@@ -4513,7 +4514,6 @@
         <w:t xml:space="preserve">Conclusion:</w:t>
       </w:r>
     </w:p>
-    <w:bookmarkEnd w:id="55"/>
     <w:bookmarkEnd w:id="56"/>
     <w:bookmarkStart w:id="71" w:name="theoretical-approach-to-p-values"/>
     <w:p>
@@ -5727,7 +5727,7 @@
       </w:r>
     </w:p>
     <w:bookmarkEnd w:id="71"/>
-    <w:bookmarkStart w:id="113" w:name="X84f714255ba9510e4d2cd0b3885e6b0000d52ed"/>
+    <w:bookmarkStart w:id="116" w:name="X84f714255ba9510e4d2cd0b3885e6b0000d52ed"/>
     <w:p>
       <w:pPr>
         <w:pStyle w:val="Heading2"/>
@@ -8169,7 +8169,7 @@
     </w:p>
     <w:bookmarkEnd w:id="107"/>
     <w:bookmarkEnd w:id="108"/>
-    <w:bookmarkStart w:id="112" w:name="what-does-95-confidence-really-mean"/>
+    <w:bookmarkStart w:id="115" w:name="what-does-95-confidence-really-mean"/>
     <w:p>
       <w:pPr>
         <w:pStyle w:val="Heading3"/>
@@ -8218,25 +8218,31 @@
         <w:pStyle w:val="BodyText"/>
       </w:pPr>
       <w:r>
-        <w:t xml:space="preserve">This process is easy to do using an applet available on the web. Open the</w:t>
-      </w:r>
-      <w:r>
-        <w:t xml:space="preserve"> </w:t>
-      </w:r>
-      <w:r>
-        <w:t xml:space="preserve">“</w:t>
-      </w:r>
-      <w:r>
-        <w:t xml:space="preserve">Simulating Confidence Intervals</w:t>
-      </w:r>
-      <w:r>
-        <w:t xml:space="preserve">”</w:t>
-      </w:r>
-      <w:r>
-        <w:t xml:space="preserve"> </w:t>
-      </w:r>
-      <w:r>
-        <w:t xml:space="preserve">applet.</w:t>
+        <w:t xml:space="preserve">This process is easy to do using an applet available on the web.</w:t>
+      </w:r>
+      <w:r>
+        <w:t xml:space="preserve"> </w:t>
+      </w:r>
+      <w:r>
+        <w:rPr>
+          <w:rStyle w:val="VerbatimChar"/>
+        </w:rPr>
+        <w:t xml:space="preserve">Online Simulation Applets</w:t>
+      </w:r>
+      <w:r>
+        <w:t xml:space="preserve"> </w:t>
+      </w:r>
+      <w:r>
+        <w:t xml:space="preserve">&gt;</w:t>
+      </w:r>
+      <w:r>
+        <w:t xml:space="preserve"> </w:t>
+      </w:r>
+      <w:r>
+        <w:rPr>
+          <w:rStyle w:val="VerbatimChar"/>
+        </w:rPr>
+        <w:t xml:space="preserve">Simulating Confidence Intervals for Population Parameter</w:t>
       </w:r>
     </w:p>
     <w:p>
@@ -8254,7 +8260,7 @@
           <w:rPr>
             <w:rStyle w:val="Hyperlink"/>
           </w:rPr>
-          <w:t xml:space="preserve">http://www.rossmanchance.com/applets/NewConfsim/Confsim.html</w:t>
+          <w:t xml:space="preserve">http://www.rossmanchance.com/applets/2021/confsim/ConfSim.html</w:t>
         </w:r>
       </w:hyperlink>
     </w:p>
@@ -8386,14 +8392,79 @@
         <w:t xml:space="preserve">Then, click on the interval to see the sample proportion that was obtained. You should see something similar to the following.</w:t>
       </w:r>
     </w:p>
-    <w:p>
-      <w:pPr>
-        <w:pStyle w:val="FirstParagraph"/>
-      </w:pPr>
-      <w:r>
-        <w:t xml:space="preserve">INSERT SCREENSHOT HERE</w:t>
-      </w:r>
-    </w:p>
+    <w:tbl>
+      <w:tblPr>
+        <w:tblStyle w:val="Table"/>
+        <w:tblW w:type="pct" w:w="5000"/>
+        <w:tblLook w:firstRow="0" w:lastRow="0" w:firstColumn="0" w:lastColumn="0" w:noHBand="0" w:noVBand="0" w:val="0000"/>
+        <w:jc w:val="start"/>
+      </w:tblPr>
+      <w:tblGrid>
+        <w:gridCol w:w="7920"/>
+      </w:tblGrid>
+      <w:tr>
+        <w:tc>
+          <w:tcPr/>
+          <w:p>
+            <w:pPr>
+              <w:jc w:val="center"/>
+            </w:pPr>
+            <w:r>
+              <w:drawing>
+                <wp:inline>
+                  <wp:extent cx="4267200" cy="2377488"/>
+                  <wp:effectExtent b="0" l="0" r="0" t="0"/>
+                  <wp:docPr descr="" title="" id="111" name="Picture"/>
+                  <a:graphic>
+                    <a:graphicData uri="http://schemas.openxmlformats.org/drawingml/2006/picture">
+                      <pic:pic>
+                        <pic:nvPicPr>
+                          <pic:cNvPr descr="02-images/confint-sim.png" id="112" name="Picture"/>
+                          <pic:cNvPicPr>
+                            <a:picLocks noChangeArrowheads="1" noChangeAspect="1"/>
+                          </pic:cNvPicPr>
+                        </pic:nvPicPr>
+                        <pic:blipFill>
+                          <a:blip r:embed="rId110"/>
+                          <a:stretch>
+                            <a:fillRect/>
+                          </a:stretch>
+                        </pic:blipFill>
+                        <pic:spPr bwMode="auto">
+                          <a:xfrm>
+                            <a:off x="0" y="0"/>
+                            <a:ext cx="4267200" cy="2377488"/>
+                          </a:xfrm>
+                          <a:prstGeom prst="rect">
+                            <a:avLst/>
+                          </a:prstGeom>
+                          <a:noFill/>
+                          <a:ln w="9525">
+                            <a:noFill/>
+                            <a:headEnd/>
+                            <a:tailEnd/>
+                          </a:ln>
+                        </pic:spPr>
+                      </pic:pic>
+                    </a:graphicData>
+                  </a:graphic>
+                </wp:inline>
+              </w:drawing>
+            </w:r>
+          </w:p>
+          <w:p>
+            <w:pPr>
+              <w:jc w:val="center"/>
+            </w:pPr>
+            <w:pPr>
+              <w:jc w:val="start"/>
+              <w:spacing w:before="200"/>
+              <w:pStyle w:val="ImageCaption"/>
+            </w:pPr>
+          </w:p>
+        </w:tc>
+      </w:tr>
+    </w:tbl>
     <w:p>
       <w:pPr>
         <w:pStyle w:val="BlockText"/>
@@ -8850,12 +8921,12 @@
                 <wp:inline>
                   <wp:extent cx="152400" cy="152400"/>
                   <wp:effectExtent b="0" l="0" r="0" t="0"/>
-                  <wp:docPr descr="" title="" id="110" name="Picture"/>
+                  <wp:docPr descr="" title="" id="113" name="Picture"/>
                   <a:graphic>
                     <a:graphicData uri="http://schemas.openxmlformats.org/drawingml/2006/picture">
                       <pic:pic>
                         <pic:nvPicPr>
-                          <pic:cNvPr descr="C:\PROGRA~1\RStudio\RESOUR~1\app\bin\quarto\share\formats\docx\note.png" id="111" name="Picture"/>
+                          <pic:cNvPr descr="C:\PROGRA~1\RStudio\RESOUR~1\app\bin\quarto\share\formats\docx\note.png" id="114" name="Picture"/>
                           <pic:cNvPicPr>
                             <a:picLocks noChangeArrowheads="1" noChangeAspect="1"/>
                           </pic:cNvPicPr>
@@ -8935,8 +9006,8 @@
         </w:tc>
       </w:tr>
     </w:tbl>
-    <w:bookmarkEnd w:id="112"/>
-    <w:bookmarkEnd w:id="113"/>
+    <w:bookmarkEnd w:id="115"/>
+    <w:bookmarkEnd w:id="116"/>
     <w:sectPr/>
   </w:body>
 </w:document>

</xml_diff>